<commit_message>
sua loi file np3, STT 11,12,13 mat sau cat vao chu. Done
</commit_message>
<xml_diff>
--- a/file-in-an/ngu-phap/nguphap33-50 final.docx
+++ b/file-in-an/ngu-phap/nguphap33-50 final.docx
@@ -4884,7 +4884,7 @@
                 <w:p>
                   <w:pPr>
                     <w:pStyle w:val="A-mat-sau"/>
-                    <w:ind w:left="113" w:right="-57"/>
+                    <w:ind w:left="142" w:right="131"/>
                   </w:pPr>
                   <w:r>
                     <w:rPr>
@@ -4943,7 +4943,7 @@
                 <w:p>
                   <w:pPr>
                     <w:pStyle w:val="A-mat-sau"/>
-                    <w:ind w:left="113" w:right="-57"/>
+                    <w:ind w:left="142" w:right="131"/>
                     <w:rPr>
                       <w:b/>
                     </w:rPr>
@@ -5071,7 +5071,7 @@
                 <w:p>
                   <w:pPr>
                     <w:pStyle w:val="A-mat-sau"/>
-                    <w:ind w:left="113" w:right="-57"/>
+                    <w:ind w:left="284" w:right="131"/>
                     <w:rPr>
                       <w:i/>
                     </w:rPr>
@@ -5101,7 +5101,7 @@
                 <w:p>
                   <w:pPr>
                     <w:pStyle w:val="A-mat-sau"/>
-                    <w:ind w:left="113" w:right="-57"/>
+                    <w:ind w:left="284" w:right="131"/>
                   </w:pPr>
                   <w:r>
                     <w:rPr>
@@ -26525,7 +26525,7 @@
                                 <a:blip r:embed="rId9">
                                   <a:extLst>
                                     <a:ext uri="{28A0092B-C50C-407E-A947-70E740481C1C}">
-                                      <a14:useLocalDpi xmlns:a14="http://schemas.microsoft.com/office/drawing/2010/main" xmlns:wps="http://schemas.microsoft.com/office/word/2010/wordprocessingShape" xmlns:wpi="http://schemas.microsoft.com/office/word/2010/wordprocessingInk" xmlns:wpg="http://schemas.microsoft.com/office/word/2010/wordprocessingGroup" xmlns:w15="http://schemas.microsoft.com/office/word/2012/wordml" xmlns:w14="http://schemas.microsoft.com/office/word/2010/wordml" xmlns:w="http://schemas.openxmlformats.org/wordprocessingml/2006/main" xmlns:w10="urn:schemas-microsoft-com:office:word" xmlns:wp14="http://schemas.microsoft.com/office/word/2010/wordprocessingDrawing" xmlns:v="urn:schemas-microsoft-com:vml" xmlns:o="urn:schemas-microsoft-com:office:office" xmlns:mc="http://schemas.openxmlformats.org/markup-compatibility/2006" xmlns:wpc="http://schemas.microsoft.com/office/word/2010/wordprocessingCanvas" xmlns="" val="0"/>
+                                      <a14:useLocalDpi xmlns="" xmlns:wpc="http://schemas.microsoft.com/office/word/2010/wordprocessingCanvas" xmlns:mc="http://schemas.openxmlformats.org/markup-compatibility/2006" xmlns:o="urn:schemas-microsoft-com:office:office" xmlns:v="urn:schemas-microsoft-com:vml" xmlns:wp14="http://schemas.microsoft.com/office/word/2010/wordprocessingDrawing" xmlns:w10="urn:schemas-microsoft-com:office:word" xmlns:w="http://schemas.openxmlformats.org/wordprocessingml/2006/main" xmlns:w14="http://schemas.microsoft.com/office/word/2010/wordml" xmlns:w15="http://schemas.microsoft.com/office/word/2012/wordml" xmlns:wpg="http://schemas.microsoft.com/office/word/2010/wordprocessingGroup" xmlns:wpi="http://schemas.microsoft.com/office/word/2010/wordprocessingInk" xmlns:wps="http://schemas.microsoft.com/office/word/2010/wordprocessingShape" xmlns:a14="http://schemas.microsoft.com/office/drawing/2010/main" val="0"/>
                                     </a:ext>
                                   </a:extLst>
                                 </a:blip>
@@ -26711,7 +26711,7 @@
                                 <a:blip r:embed="rId10">
                                   <a:extLst>
                                     <a:ext uri="{28A0092B-C50C-407E-A947-70E740481C1C}">
-                                      <a14:useLocalDpi xmlns:a14="http://schemas.microsoft.com/office/drawing/2010/main" xmlns:wps="http://schemas.microsoft.com/office/word/2010/wordprocessingShape" xmlns:wpi="http://schemas.microsoft.com/office/word/2010/wordprocessingInk" xmlns:wpg="http://schemas.microsoft.com/office/word/2010/wordprocessingGroup" xmlns:w15="http://schemas.microsoft.com/office/word/2012/wordml" xmlns:w14="http://schemas.microsoft.com/office/word/2010/wordml" xmlns:w="http://schemas.openxmlformats.org/wordprocessingml/2006/main" xmlns:w10="urn:schemas-microsoft-com:office:word" xmlns:wp14="http://schemas.microsoft.com/office/word/2010/wordprocessingDrawing" xmlns:v="urn:schemas-microsoft-com:vml" xmlns:o="urn:schemas-microsoft-com:office:office" xmlns:mc="http://schemas.openxmlformats.org/markup-compatibility/2006" xmlns:wpc="http://schemas.microsoft.com/office/word/2010/wordprocessingCanvas" xmlns="" val="0"/>
+                                      <a14:useLocalDpi xmlns="" xmlns:wpc="http://schemas.microsoft.com/office/word/2010/wordprocessingCanvas" xmlns:mc="http://schemas.openxmlformats.org/markup-compatibility/2006" xmlns:o="urn:schemas-microsoft-com:office:office" xmlns:v="urn:schemas-microsoft-com:vml" xmlns:wp14="http://schemas.microsoft.com/office/word/2010/wordprocessingDrawing" xmlns:w10="urn:schemas-microsoft-com:office:word" xmlns:w="http://schemas.openxmlformats.org/wordprocessingml/2006/main" xmlns:w14="http://schemas.microsoft.com/office/word/2010/wordml" xmlns:w15="http://schemas.microsoft.com/office/word/2012/wordml" xmlns:wpg="http://schemas.microsoft.com/office/word/2010/wordprocessingGroup" xmlns:wpi="http://schemas.microsoft.com/office/word/2010/wordprocessingInk" xmlns:wps="http://schemas.microsoft.com/office/word/2010/wordprocessingShape" xmlns:a14="http://schemas.microsoft.com/office/drawing/2010/main" val="0"/>
                                     </a:ext>
                                   </a:extLst>
                                 </a:blip>
@@ -26928,7 +26928,7 @@
                                 <a:blip r:embed="rId9">
                                   <a:extLst>
                                     <a:ext uri="{28A0092B-C50C-407E-A947-70E740481C1C}">
-                                      <a14:useLocalDpi xmlns:a14="http://schemas.microsoft.com/office/drawing/2010/main" xmlns:wps="http://schemas.microsoft.com/office/word/2010/wordprocessingShape" xmlns:wpi="http://schemas.microsoft.com/office/word/2010/wordprocessingInk" xmlns:wpg="http://schemas.microsoft.com/office/word/2010/wordprocessingGroup" xmlns:w15="http://schemas.microsoft.com/office/word/2012/wordml" xmlns:w14="http://schemas.microsoft.com/office/word/2010/wordml" xmlns:w="http://schemas.openxmlformats.org/wordprocessingml/2006/main" xmlns:w10="urn:schemas-microsoft-com:office:word" xmlns:wp14="http://schemas.microsoft.com/office/word/2010/wordprocessingDrawing" xmlns:v="urn:schemas-microsoft-com:vml" xmlns:o="urn:schemas-microsoft-com:office:office" xmlns:mc="http://schemas.openxmlformats.org/markup-compatibility/2006" xmlns:wpc="http://schemas.microsoft.com/office/word/2010/wordprocessingCanvas" xmlns="" val="0"/>
+                                      <a14:useLocalDpi xmlns="" xmlns:wpc="http://schemas.microsoft.com/office/word/2010/wordprocessingCanvas" xmlns:mc="http://schemas.openxmlformats.org/markup-compatibility/2006" xmlns:o="urn:schemas-microsoft-com:office:office" xmlns:v="urn:schemas-microsoft-com:vml" xmlns:wp14="http://schemas.microsoft.com/office/word/2010/wordprocessingDrawing" xmlns:w10="urn:schemas-microsoft-com:office:word" xmlns:w="http://schemas.openxmlformats.org/wordprocessingml/2006/main" xmlns:w14="http://schemas.microsoft.com/office/word/2010/wordml" xmlns:w15="http://schemas.microsoft.com/office/word/2012/wordml" xmlns:wpg="http://schemas.microsoft.com/office/word/2010/wordprocessingGroup" xmlns:wpi="http://schemas.microsoft.com/office/word/2010/wordprocessingInk" xmlns:wps="http://schemas.microsoft.com/office/word/2010/wordprocessingShape" xmlns:a14="http://schemas.microsoft.com/office/drawing/2010/main" val="0"/>
                                     </a:ext>
                                   </a:extLst>
                                 </a:blip>
@@ -27108,7 +27108,7 @@
                                 <a:blip r:embed="rId10">
                                   <a:extLst>
                                     <a:ext uri="{28A0092B-C50C-407E-A947-70E740481C1C}">
-                                      <a14:useLocalDpi xmlns:a14="http://schemas.microsoft.com/office/drawing/2010/main" xmlns:wps="http://schemas.microsoft.com/office/word/2010/wordprocessingShape" xmlns:wpi="http://schemas.microsoft.com/office/word/2010/wordprocessingInk" xmlns:wpg="http://schemas.microsoft.com/office/word/2010/wordprocessingGroup" xmlns:w15="http://schemas.microsoft.com/office/word/2012/wordml" xmlns:w14="http://schemas.microsoft.com/office/word/2010/wordml" xmlns:w="http://schemas.openxmlformats.org/wordprocessingml/2006/main" xmlns:w10="urn:schemas-microsoft-com:office:word" xmlns:wp14="http://schemas.microsoft.com/office/word/2010/wordprocessingDrawing" xmlns:v="urn:schemas-microsoft-com:vml" xmlns:o="urn:schemas-microsoft-com:office:office" xmlns:mc="http://schemas.openxmlformats.org/markup-compatibility/2006" xmlns:wpc="http://schemas.microsoft.com/office/word/2010/wordprocessingCanvas" xmlns="" val="0"/>
+                                      <a14:useLocalDpi xmlns="" xmlns:wpc="http://schemas.microsoft.com/office/word/2010/wordprocessingCanvas" xmlns:mc="http://schemas.openxmlformats.org/markup-compatibility/2006" xmlns:o="urn:schemas-microsoft-com:office:office" xmlns:v="urn:schemas-microsoft-com:vml" xmlns:wp14="http://schemas.microsoft.com/office/word/2010/wordprocessingDrawing" xmlns:w10="urn:schemas-microsoft-com:office:word" xmlns:w="http://schemas.openxmlformats.org/wordprocessingml/2006/main" xmlns:w14="http://schemas.microsoft.com/office/word/2010/wordml" xmlns:w15="http://schemas.microsoft.com/office/word/2012/wordml" xmlns:wpg="http://schemas.microsoft.com/office/word/2010/wordprocessingGroup" xmlns:wpi="http://schemas.microsoft.com/office/word/2010/wordprocessingInk" xmlns:wps="http://schemas.microsoft.com/office/word/2010/wordprocessingShape" xmlns:a14="http://schemas.microsoft.com/office/drawing/2010/main" val="0"/>
                                     </a:ext>
                                   </a:extLst>
                                 </a:blip>
@@ -29133,7 +29133,7 @@
                                 <a:blip r:embed="rId10">
                                   <a:extLst>
                                     <a:ext uri="{28A0092B-C50C-407E-A947-70E740481C1C}">
-                                      <a14:useLocalDpi xmlns:a14="http://schemas.microsoft.com/office/drawing/2010/main" xmlns:wps="http://schemas.microsoft.com/office/word/2010/wordprocessingShape" xmlns:wpi="http://schemas.microsoft.com/office/word/2010/wordprocessingInk" xmlns:wpg="http://schemas.microsoft.com/office/word/2010/wordprocessingGroup" xmlns:w15="http://schemas.microsoft.com/office/word/2012/wordml" xmlns:w14="http://schemas.microsoft.com/office/word/2010/wordml" xmlns:w="http://schemas.openxmlformats.org/wordprocessingml/2006/main" xmlns:w10="urn:schemas-microsoft-com:office:word" xmlns:wp14="http://schemas.microsoft.com/office/word/2010/wordprocessingDrawing" xmlns:v="urn:schemas-microsoft-com:vml" xmlns:o="urn:schemas-microsoft-com:office:office" xmlns:mc="http://schemas.openxmlformats.org/markup-compatibility/2006" xmlns:wpc="http://schemas.microsoft.com/office/word/2010/wordprocessingCanvas" xmlns="" val="0"/>
+                                      <a14:useLocalDpi xmlns="" xmlns:wpc="http://schemas.microsoft.com/office/word/2010/wordprocessingCanvas" xmlns:mc="http://schemas.openxmlformats.org/markup-compatibility/2006" xmlns:o="urn:schemas-microsoft-com:office:office" xmlns:v="urn:schemas-microsoft-com:vml" xmlns:wp14="http://schemas.microsoft.com/office/word/2010/wordprocessingDrawing" xmlns:w10="urn:schemas-microsoft-com:office:word" xmlns:w="http://schemas.openxmlformats.org/wordprocessingml/2006/main" xmlns:w14="http://schemas.microsoft.com/office/word/2010/wordml" xmlns:w15="http://schemas.microsoft.com/office/word/2012/wordml" xmlns:wpg="http://schemas.microsoft.com/office/word/2010/wordprocessingGroup" xmlns:wpi="http://schemas.microsoft.com/office/word/2010/wordprocessingInk" xmlns:wps="http://schemas.microsoft.com/office/word/2010/wordprocessingShape" xmlns:a14="http://schemas.microsoft.com/office/drawing/2010/main" val="0"/>
                                     </a:ext>
                                   </a:extLst>
                                 </a:blip>
@@ -29500,7 +29500,7 @@
                                 <a:blip r:embed="rId10">
                                   <a:extLst>
                                     <a:ext uri="{28A0092B-C50C-407E-A947-70E740481C1C}">
-                                      <a14:useLocalDpi xmlns:a14="http://schemas.microsoft.com/office/drawing/2010/main" xmlns:wps="http://schemas.microsoft.com/office/word/2010/wordprocessingShape" xmlns:wpi="http://schemas.microsoft.com/office/word/2010/wordprocessingInk" xmlns:wpg="http://schemas.microsoft.com/office/word/2010/wordprocessingGroup" xmlns:w15="http://schemas.microsoft.com/office/word/2012/wordml" xmlns:w14="http://schemas.microsoft.com/office/word/2010/wordml" xmlns:w="http://schemas.openxmlformats.org/wordprocessingml/2006/main" xmlns:w10="urn:schemas-microsoft-com:office:word" xmlns:wp14="http://schemas.microsoft.com/office/word/2010/wordprocessingDrawing" xmlns:v="urn:schemas-microsoft-com:vml" xmlns:o="urn:schemas-microsoft-com:office:office" xmlns:mc="http://schemas.openxmlformats.org/markup-compatibility/2006" xmlns:wpc="http://schemas.microsoft.com/office/word/2010/wordprocessingCanvas" xmlns="" val="0"/>
+                                      <a14:useLocalDpi xmlns="" xmlns:wpc="http://schemas.microsoft.com/office/word/2010/wordprocessingCanvas" xmlns:mc="http://schemas.openxmlformats.org/markup-compatibility/2006" xmlns:o="urn:schemas-microsoft-com:office:office" xmlns:v="urn:schemas-microsoft-com:vml" xmlns:wp14="http://schemas.microsoft.com/office/word/2010/wordprocessingDrawing" xmlns:w10="urn:schemas-microsoft-com:office:word" xmlns:w="http://schemas.openxmlformats.org/wordprocessingml/2006/main" xmlns:w14="http://schemas.microsoft.com/office/word/2010/wordml" xmlns:w15="http://schemas.microsoft.com/office/word/2012/wordml" xmlns:wpg="http://schemas.microsoft.com/office/word/2010/wordprocessingGroup" xmlns:wpi="http://schemas.microsoft.com/office/word/2010/wordprocessingInk" xmlns:wps="http://schemas.microsoft.com/office/word/2010/wordprocessingShape" xmlns:a14="http://schemas.microsoft.com/office/drawing/2010/main" val="0"/>
                                     </a:ext>
                                   </a:extLst>
                                 </a:blip>
@@ -29835,7 +29835,7 @@
             <w:rPr>
               <w:noProof/>
             </w:rPr>
-            <w:t>8</w:t>
+            <w:t>2</w:t>
           </w:r>
         </w:fldSimple>
       </w:p>

</xml_diff>